<commit_message>
Add Lecture 10 and Assignment 3
</commit_message>
<xml_diff>
--- a/Syllabus_HAD5744_2022F.docx
+++ b/Syllabus_HAD5744_2022F.docx
@@ -3423,15 +3423,7 @@
           <w:rFonts w:ascii="Times New Roman" w:hAnsi="Times New Roman" w:cs="Times New Roman"/>
           <w:spacing w:val="1"/>
         </w:rPr>
-        <w:t>“</w:t>
-      </w:r>
-      <w:proofErr w:type="spellStart"/>
-      <w:r>
-        <w:rPr>
-          <w:rFonts w:ascii="Times New Roman" w:hAnsi="Times New Roman" w:cs="Times New Roman"/>
-          <w:spacing w:val="1"/>
-        </w:rPr>
-        <w:t>Econometrics_</w:t>
+        <w:t>“Econometrics_</w:t>
       </w:r>
       <w:r>
         <w:rPr>
@@ -3454,7 +3446,6 @@
         </w:rPr>
         <w:t>_LastName</w:t>
       </w:r>
-      <w:proofErr w:type="spellEnd"/>
       <w:r>
         <w:rPr>
           <w:rFonts w:ascii="Times New Roman" w:hAnsi="Times New Roman" w:cs="Times New Roman"/>
@@ -5976,23 +5967,7 @@
           <w:rFonts w:ascii="Times New Roman" w:hAnsi="Times New Roman" w:cs="Times New Roman"/>
           <w:spacing w:val="-7"/>
         </w:rPr>
-        <w:t xml:space="preserve">This course has a </w:t>
-      </w:r>
-      <w:proofErr w:type="spellStart"/>
-      <w:r>
-        <w:rPr>
-          <w:rFonts w:ascii="Times New Roman" w:hAnsi="Times New Roman" w:cs="Times New Roman"/>
-          <w:spacing w:val="-7"/>
-        </w:rPr>
-        <w:t>Github</w:t>
-      </w:r>
-      <w:proofErr w:type="spellEnd"/>
-      <w:r>
-        <w:rPr>
-          <w:rFonts w:ascii="Times New Roman" w:hAnsi="Times New Roman" w:cs="Times New Roman"/>
-          <w:spacing w:val="-7"/>
-        </w:rPr>
-        <w:t xml:space="preserve"> repository that contains all re</w:t>
+        <w:t>This course has a Github repository that contains all re</w:t>
       </w:r>
       <w:r>
         <w:rPr>
@@ -6201,21 +6176,7 @@
         <w:rPr>
           <w:rFonts w:ascii="Times New Roman" w:hAnsi="Times New Roman" w:cs="Times New Roman"/>
         </w:rPr>
-        <w:t xml:space="preserve">one software that can perform the analyses we will cover in class; you are free to use your preferred choice of statistical software. If you want to use </w:t>
-      </w:r>
-      <w:proofErr w:type="gramStart"/>
-      <w:r>
-        <w:rPr>
-          <w:rFonts w:ascii="Times New Roman" w:hAnsi="Times New Roman" w:cs="Times New Roman"/>
-        </w:rPr>
-        <w:t>STATA</w:t>
-      </w:r>
-      <w:proofErr w:type="gramEnd"/>
-      <w:r>
-        <w:rPr>
-          <w:rFonts w:ascii="Times New Roman" w:hAnsi="Times New Roman" w:cs="Times New Roman"/>
-        </w:rPr>
-        <w:t xml:space="preserve"> you can purchase a one-year license for US $125 through Stata’s Grad Plan: </w:t>
+        <w:t xml:space="preserve">one software that can perform the analyses we will cover in class; you are free to use your preferred choice of statistical software. If you want to use STATA you can purchase a one-year license for US $125 through Stata’s Grad Plan: </w:t>
       </w:r>
       <w:hyperlink r:id="rId16" w:history="1">
         <w:r>
@@ -6284,21 +6245,7 @@
         <w:rPr>
           <w:rFonts w:ascii="Times New Roman" w:hAnsi="Times New Roman" w:cs="Times New Roman"/>
         </w:rPr>
-        <w:t xml:space="preserve"> and other sites (e.g., </w:t>
-      </w:r>
-      <w:proofErr w:type="spellStart"/>
-      <w:r>
-        <w:rPr>
-          <w:rFonts w:ascii="Times New Roman" w:hAnsi="Times New Roman" w:cs="Times New Roman"/>
-        </w:rPr>
-        <w:t>DataCamp</w:t>
-      </w:r>
-      <w:proofErr w:type="spellEnd"/>
-      <w:r>
-        <w:rPr>
-          <w:rFonts w:ascii="Times New Roman" w:hAnsi="Times New Roman" w:cs="Times New Roman"/>
-        </w:rPr>
-        <w:t>)</w:t>
+        <w:t xml:space="preserve"> and other sites (e.g., DataCamp)</w:t>
       </w:r>
       <w:r>
         <w:rPr>
@@ -7912,7 +7859,6 @@
         </w:rPr>
         <w:t xml:space="preserve"> </w:t>
       </w:r>
-      <w:proofErr w:type="spellStart"/>
       <w:r>
         <w:rPr>
           <w:rFonts w:ascii="Times New Roman" w:hAnsi="Times New Roman" w:cs="Times New Roman"/>
@@ -7920,7 +7866,6 @@
         </w:rPr>
         <w:t>Guay</w:t>
       </w:r>
-      <w:proofErr w:type="spellEnd"/>
       <w:r>
         <w:rPr>
           <w:rFonts w:ascii="Times New Roman" w:hAnsi="Times New Roman" w:cs="Times New Roman"/>
@@ -8045,25 +7990,7 @@
             <w:rFonts w:ascii="Times New Roman" w:hAnsi="Times New Roman" w:cs="Times New Roman"/>
             <w:spacing w:val="-1"/>
           </w:rPr>
-          <w:t xml:space="preserve">the </w:t>
-        </w:r>
-        <w:proofErr w:type="spellStart"/>
-        <w:r>
-          <w:rPr>
-            <w:rStyle w:val="Hyperlink"/>
-            <w:rFonts w:ascii="Times New Roman" w:hAnsi="Times New Roman" w:cs="Times New Roman"/>
-            <w:spacing w:val="-1"/>
-          </w:rPr>
-          <w:t>Github</w:t>
-        </w:r>
-        <w:proofErr w:type="spellEnd"/>
-        <w:r>
-          <w:rPr>
-            <w:rStyle w:val="Hyperlink"/>
-            <w:rFonts w:ascii="Times New Roman" w:hAnsi="Times New Roman" w:cs="Times New Roman"/>
-            <w:spacing w:val="-1"/>
-          </w:rPr>
-          <w:t xml:space="preserve"> repo.</w:t>
+          <w:t>the Github repo.</w:t>
         </w:r>
       </w:hyperlink>
       <w:r>
@@ -9119,21 +9046,7 @@
               <w:rPr>
                 <w:rFonts w:ascii="Times New Roman" w:eastAsia="Calibri" w:hAnsi="Times New Roman" w:cs="Times New Roman"/>
               </w:rPr>
-              <w:t>SC, Chapter 1 (</w:t>
-            </w:r>
-            <w:proofErr w:type="spellStart"/>
-            <w:r>
-              <w:rPr>
-                <w:rFonts w:ascii="Times New Roman" w:eastAsia="Calibri" w:hAnsi="Times New Roman" w:cs="Times New Roman"/>
-              </w:rPr>
-              <w:t>pg</w:t>
-            </w:r>
-            <w:proofErr w:type="spellEnd"/>
-            <w:r>
-              <w:rPr>
-                <w:rFonts w:ascii="Times New Roman" w:eastAsia="Calibri" w:hAnsi="Times New Roman" w:cs="Times New Roman"/>
-              </w:rPr>
-              <w:t xml:space="preserve"> 63-95) </w:t>
+              <w:t xml:space="preserve">SC, Chapter 1 (pg 63-95) </w:t>
             </w:r>
           </w:p>
           <w:p>
@@ -11126,6 +11039,13 @@
               </w:rPr>
               <w:t xml:space="preserve">Regression </w:t>
             </w:r>
+            <w:r>
+              <w:rPr>
+                <w:rFonts w:ascii="Times New Roman" w:eastAsia="Calibri" w:hAnsi="Times New Roman" w:cs="Times New Roman"/>
+                <w:b/>
+              </w:rPr>
+              <w:t>(by Zoom)</w:t>
+            </w:r>
           </w:p>
           <w:p>
             <w:pPr>
@@ -11148,210 +11068,8 @@
             <w:r>
               <w:rPr>
                 <w:rFonts w:ascii="Times New Roman" w:eastAsia="Calibri" w:hAnsi="Times New Roman" w:cs="Times New Roman"/>
-                <w:i/>
-                <w:iCs/>
-                <w:lang w:val="en-CA"/>
-              </w:rPr>
-              <w:t xml:space="preserve">Laporte, A. Karimova, A. and Ferguson, B. (2010). Quantile regression </w:t>
-            </w:r>
-            <w:r>
-              <w:rPr>
-                <w:rFonts w:ascii="Times New Roman" w:eastAsia="Calibri" w:hAnsi="Times New Roman" w:cs="Times New Roman"/>
-                <w:i/>
-                <w:iCs/>
-                <w:lang w:val="en-CA"/>
-              </w:rPr>
-              <w:lastRenderedPageBreak/>
-              <w:t>analysis of the rational</w:t>
-            </w:r>
-            <w:r>
-              <w:rPr>
-                <w:rFonts w:ascii="Times New Roman" w:eastAsia="Calibri" w:hAnsi="Times New Roman" w:cs="Times New Roman"/>
-                <w:i/>
-                <w:iCs/>
-                <w:spacing w:val="-9"/>
-              </w:rPr>
-              <w:t xml:space="preserve"> </w:t>
-            </w:r>
-            <w:r>
-              <w:rPr>
-                <w:rFonts w:ascii="Times New Roman" w:eastAsia="Calibri" w:hAnsi="Times New Roman" w:cs="Times New Roman"/>
-                <w:i/>
-                <w:iCs/>
-              </w:rPr>
-              <w:t>addiction</w:t>
-            </w:r>
-            <w:r>
-              <w:rPr>
-                <w:rFonts w:ascii="Times New Roman" w:eastAsia="Calibri" w:hAnsi="Times New Roman" w:cs="Times New Roman"/>
-                <w:i/>
-                <w:iCs/>
-                <w:spacing w:val="-10"/>
-              </w:rPr>
-              <w:t xml:space="preserve"> </w:t>
-            </w:r>
-            <w:r>
-              <w:rPr>
-                <w:rFonts w:ascii="Times New Roman" w:eastAsia="Calibri" w:hAnsi="Times New Roman" w:cs="Times New Roman"/>
-                <w:i/>
-                <w:iCs/>
-                <w:spacing w:val="-1"/>
-              </w:rPr>
-              <w:t>model:</w:t>
-            </w:r>
-            <w:r>
-              <w:rPr>
-                <w:rFonts w:ascii="Times New Roman" w:eastAsia="Calibri" w:hAnsi="Times New Roman" w:cs="Times New Roman"/>
-                <w:i/>
-                <w:iCs/>
-                <w:spacing w:val="-11"/>
-              </w:rPr>
-              <w:t xml:space="preserve"> </w:t>
-            </w:r>
-            <w:r>
-              <w:rPr>
-                <w:rFonts w:ascii="Times New Roman" w:eastAsia="Calibri" w:hAnsi="Times New Roman" w:cs="Times New Roman"/>
-                <w:i/>
-                <w:iCs/>
-              </w:rPr>
-              <w:t>investigating</w:t>
-            </w:r>
-            <w:r>
-              <w:rPr>
-                <w:rFonts w:ascii="Times New Roman" w:eastAsia="Calibri" w:hAnsi="Times New Roman" w:cs="Times New Roman"/>
-                <w:i/>
-                <w:iCs/>
-                <w:spacing w:val="-11"/>
-              </w:rPr>
-              <w:t xml:space="preserve"> </w:t>
-            </w:r>
-            <w:r>
-              <w:rPr>
-                <w:rFonts w:ascii="Times New Roman" w:eastAsia="Calibri" w:hAnsi="Times New Roman" w:cs="Times New Roman"/>
-                <w:i/>
-                <w:iCs/>
-              </w:rPr>
-              <w:t>heterogeneity</w:t>
-            </w:r>
-            <w:r>
-              <w:rPr>
-                <w:rFonts w:ascii="Times New Roman" w:eastAsia="Calibri" w:hAnsi="Times New Roman" w:cs="Times New Roman"/>
-                <w:i/>
-                <w:iCs/>
-                <w:spacing w:val="-11"/>
-              </w:rPr>
-              <w:t xml:space="preserve"> </w:t>
-            </w:r>
-            <w:r>
-              <w:rPr>
-                <w:rFonts w:ascii="Times New Roman" w:eastAsia="Calibri" w:hAnsi="Times New Roman" w:cs="Times New Roman"/>
-                <w:i/>
-                <w:iCs/>
-              </w:rPr>
-              <w:t>in</w:t>
-            </w:r>
-            <w:r>
-              <w:rPr>
-                <w:rFonts w:ascii="Times New Roman" w:eastAsia="Calibri" w:hAnsi="Times New Roman" w:cs="Times New Roman"/>
-                <w:i/>
-                <w:iCs/>
-                <w:spacing w:val="-10"/>
-              </w:rPr>
-              <w:t xml:space="preserve"> </w:t>
-            </w:r>
-            <w:r>
-              <w:rPr>
-                <w:rFonts w:ascii="Times New Roman" w:eastAsia="Calibri" w:hAnsi="Times New Roman" w:cs="Times New Roman"/>
-                <w:i/>
-                <w:iCs/>
-              </w:rPr>
-              <w:t>forward-looking</w:t>
-            </w:r>
-            <w:r>
-              <w:rPr>
-                <w:rFonts w:ascii="Times New Roman" w:eastAsia="Calibri" w:hAnsi="Times New Roman" w:cs="Times New Roman"/>
-                <w:i/>
-                <w:iCs/>
-                <w:spacing w:val="-11"/>
-              </w:rPr>
-              <w:t xml:space="preserve"> </w:t>
-            </w:r>
-            <w:r>
-              <w:rPr>
-                <w:rFonts w:ascii="Times New Roman" w:eastAsia="Calibri" w:hAnsi="Times New Roman" w:cs="Times New Roman"/>
-                <w:i/>
-                <w:iCs/>
-              </w:rPr>
-              <w:t>behavior."</w:t>
-            </w:r>
-            <w:r>
-              <w:rPr>
-                <w:rFonts w:ascii="Times New Roman" w:eastAsia="Calibri" w:hAnsi="Times New Roman" w:cs="Times New Roman"/>
-                <w:i/>
-                <w:iCs/>
-                <w:spacing w:val="-8"/>
-              </w:rPr>
-              <w:t xml:space="preserve"> </w:t>
-            </w:r>
-            <w:r>
-              <w:rPr>
-                <w:rFonts w:ascii="Times New Roman" w:eastAsia="Calibri" w:hAnsi="Times New Roman" w:cs="Times New Roman"/>
-                <w:i/>
-                <w:iCs/>
-              </w:rPr>
-              <w:t>Health</w:t>
-            </w:r>
-            <w:r>
-              <w:rPr>
-                <w:rFonts w:ascii="Times New Roman" w:eastAsia="Calibri" w:hAnsi="Times New Roman" w:cs="Times New Roman"/>
-                <w:i/>
-                <w:iCs/>
-                <w:spacing w:val="64"/>
-                <w:w w:val="99"/>
-              </w:rPr>
-              <w:t xml:space="preserve"> </w:t>
-            </w:r>
-            <w:r>
-              <w:rPr>
-                <w:rFonts w:ascii="Times New Roman" w:eastAsia="Calibri" w:hAnsi="Times New Roman" w:cs="Times New Roman"/>
-                <w:i/>
-                <w:iCs/>
-              </w:rPr>
-              <w:t>Economics,</w:t>
-            </w:r>
-            <w:r>
-              <w:rPr>
-                <w:rFonts w:ascii="Times New Roman" w:eastAsia="Calibri" w:hAnsi="Times New Roman" w:cs="Times New Roman"/>
-                <w:i/>
-                <w:iCs/>
-                <w:spacing w:val="-16"/>
-              </w:rPr>
-              <w:t xml:space="preserve"> </w:t>
-            </w:r>
-            <w:r>
-              <w:rPr>
-                <w:rFonts w:ascii="Times New Roman" w:eastAsia="Calibri" w:hAnsi="Times New Roman" w:cs="Times New Roman"/>
-                <w:i/>
-                <w:iCs/>
-              </w:rPr>
-              <w:t>19(9):</w:t>
-            </w:r>
-            <w:r>
-              <w:rPr>
-                <w:rFonts w:ascii="Times New Roman" w:eastAsia="Calibri" w:hAnsi="Times New Roman" w:cs="Times New Roman"/>
-                <w:i/>
-                <w:iCs/>
-                <w:spacing w:val="-15"/>
-              </w:rPr>
-              <w:t xml:space="preserve"> </w:t>
-            </w:r>
-            <w:r>
-              <w:rPr>
-                <w:rFonts w:ascii="Times New Roman" w:eastAsia="Calibri" w:hAnsi="Times New Roman" w:cs="Times New Roman"/>
-                <w:i/>
-                <w:iCs/>
-              </w:rPr>
-              <w:t>1063-1074.</w:t>
+              </w:rPr>
+              <w:t>SC, Chapter 10</w:t>
             </w:r>
           </w:p>
           <w:p>
@@ -11375,28 +11093,24 @@
             <w:r>
               <w:rPr>
                 <w:rFonts w:ascii="Times New Roman" w:eastAsia="Calibri" w:hAnsi="Times New Roman" w:cs="Times New Roman"/>
-                <w:i/>
-                <w:iCs/>
-              </w:rPr>
-              <w:t>HGL,</w:t>
-            </w:r>
-            <w:r>
-              <w:rPr>
-                <w:rFonts w:ascii="Times New Roman" w:eastAsia="Calibri" w:hAnsi="Times New Roman" w:cs="Times New Roman"/>
-                <w:i/>
-                <w:iCs/>
-                <w:spacing w:val="-6"/>
-              </w:rPr>
-              <w:t xml:space="preserve"> </w:t>
-            </w:r>
-            <w:r>
-              <w:rPr>
-                <w:rFonts w:ascii="Times New Roman" w:eastAsia="Calibri" w:hAnsi="Times New Roman" w:cs="Times New Roman"/>
-                <w:i/>
-                <w:iCs/>
-              </w:rPr>
-              <w:t>Chapter 15</w:t>
-            </w:r>
+              </w:rPr>
+              <w:lastRenderedPageBreak/>
+              <w:t xml:space="preserve">HK, Section 21.2.1 (pages XXX) </w:t>
+            </w:r>
+          </w:p>
+          <w:p>
+            <w:pPr>
+              <w:pStyle w:val="ListParagraph"/>
+              <w:tabs>
+                <w:tab w:val="left" w:pos="274"/>
+              </w:tabs>
+              <w:spacing w:before="12"/>
+              <w:ind w:left="273" w:right="-80"/>
+              <w:rPr>
+                <w:rFonts w:ascii="Times New Roman" w:hAnsi="Times New Roman" w:cs="Times New Roman"/>
+                <w:spacing w:val="-1"/>
+              </w:rPr>
+            </w:pPr>
           </w:p>
           <w:p>
             <w:pPr>
@@ -11411,27 +11125,35 @@
               <w:spacing w:before="12"/>
               <w:ind w:left="273" w:right="-80" w:hanging="173"/>
               <w:rPr>
+                <w:rFonts w:ascii="Times New Roman" w:hAnsi="Times New Roman" w:cs="Times New Roman"/>
+                <w:spacing w:val="-1"/>
+              </w:rPr>
+            </w:pPr>
+            <w:r>
+              <w:rPr>
                 <w:rFonts w:ascii="Times New Roman" w:eastAsia="Calibri" w:hAnsi="Times New Roman" w:cs="Times New Roman"/>
                 <w:i/>
                 <w:iCs/>
               </w:rPr>
-            </w:pPr>
+              <w:t>HGL,</w:t>
+            </w:r>
             <w:r>
               <w:rPr>
                 <w:rFonts w:ascii="Times New Roman" w:eastAsia="Calibri" w:hAnsi="Times New Roman" w:cs="Times New Roman"/>
                 <w:i/>
                 <w:iCs/>
-              </w:rPr>
-              <w:t>Primer on Panel Data Analysis:  Fixed &amp; Random Effects using STATA, Princeton University.  1996..</w:t>
-            </w:r>
-          </w:p>
-          <w:p>
-            <w:pPr>
-              <w:rPr>
-                <w:rFonts w:ascii="Times New Roman" w:hAnsi="Times New Roman" w:cs="Times New Roman"/>
-                <w:spacing w:val="-1"/>
-              </w:rPr>
-            </w:pPr>
+                <w:spacing w:val="-6"/>
+              </w:rPr>
+              <w:t xml:space="preserve"> </w:t>
+            </w:r>
+            <w:r>
+              <w:rPr>
+                <w:rFonts w:ascii="Times New Roman" w:eastAsia="Calibri" w:hAnsi="Times New Roman" w:cs="Times New Roman"/>
+                <w:i/>
+                <w:iCs/>
+              </w:rPr>
+              <w:t>Chapter 15</w:t>
+            </w:r>
           </w:p>
         </w:tc>
         <w:tc>
@@ -11845,29 +11567,7 @@
           <w:sz w:val="22"/>
           <w:szCs w:val="22"/>
         </w:rPr>
-        <w:t xml:space="preserve">Things </w:t>
-      </w:r>
-      <w:proofErr w:type="gramStart"/>
-      <w:r>
-        <w:rPr>
-          <w:rFonts w:ascii="Times New Roman" w:hAnsi="Times New Roman" w:cs="Times New Roman"/>
-          <w:spacing w:val="27"/>
-          <w:w w:val="101"/>
-          <w:sz w:val="22"/>
-          <w:szCs w:val="22"/>
-        </w:rPr>
-        <w:t>I’m</w:t>
-      </w:r>
-      <w:proofErr w:type="gramEnd"/>
-      <w:r>
-        <w:rPr>
-          <w:rFonts w:ascii="Times New Roman" w:hAnsi="Times New Roman" w:cs="Times New Roman"/>
-          <w:spacing w:val="27"/>
-          <w:w w:val="101"/>
-          <w:sz w:val="22"/>
-          <w:szCs w:val="22"/>
-        </w:rPr>
-        <w:t xml:space="preserve"> leaving out from last time: </w:t>
+        <w:t xml:space="preserve">Things I’m leaving out from last time: </w:t>
       </w:r>
     </w:p>
     <w:p>
@@ -11975,20 +11675,8 @@
           <w:sz w:val="22"/>
           <w:szCs w:val="22"/>
         </w:rPr>
-        <w:t xml:space="preserve">Ordered </w:t>
-      </w:r>
-      <w:proofErr w:type="spellStart"/>
-      <w:r>
-        <w:rPr>
-          <w:rFonts w:ascii="Times New Roman" w:hAnsi="Times New Roman" w:cs="Times New Roman"/>
-          <w:spacing w:val="27"/>
-          <w:w w:val="101"/>
-          <w:sz w:val="22"/>
-          <w:szCs w:val="22"/>
-        </w:rPr>
-        <w:t>probit</w:t>
-      </w:r>
-      <w:proofErr w:type="spellEnd"/>
+        <w:t>Ordered probit</w:t>
+      </w:r>
     </w:p>
     <w:p>
       <w:pPr>
@@ -12060,18 +11748,19 @@
           <w:spacing w:val="27"/>
           <w:w w:val="101"/>
         </w:rPr>
-        <w:t xml:space="preserve">Not going into much detail on </w:t>
-      </w:r>
-      <w:proofErr w:type="spellStart"/>
-      <w:r>
+        <w:t>Not going into much detail on Heckit</w:t>
+      </w:r>
+    </w:p>
+    <w:p>
+      <w:pPr>
+        <w:pStyle w:val="BodyText"/>
+        <w:ind w:left="0" w:right="1180"/>
         <w:rPr>
           <w:rFonts w:ascii="Arial" w:hAnsi="Arial" w:cs="Arial"/>
           <w:spacing w:val="27"/>
           <w:w w:val="101"/>
         </w:rPr>
-        <w:t>Heckit</w:t>
-      </w:r>
-      <w:proofErr w:type="spellEnd"/>
+      </w:pPr>
     </w:p>
     <w:p>
       <w:pPr>
@@ -12100,18 +11789,8 @@
           <w:spacing w:val="27"/>
           <w:w w:val="101"/>
         </w:rPr>
-        <w:t xml:space="preserve">Other things I could cover but </w:t>
-      </w:r>
-      <w:proofErr w:type="gramStart"/>
-      <w:r>
-        <w:rPr>
-          <w:rFonts w:ascii="Arial" w:hAnsi="Arial" w:cs="Arial"/>
-          <w:spacing w:val="27"/>
-          <w:w w:val="101"/>
-        </w:rPr>
-        <w:t>don’t</w:t>
-      </w:r>
-      <w:proofErr w:type="gramEnd"/>
+        <w:t>Other things I could cover but don’t</w:t>
+      </w:r>
     </w:p>
     <w:p>
       <w:pPr>
@@ -12133,7 +11812,23 @@
           <w:spacing w:val="27"/>
           <w:w w:val="101"/>
         </w:rPr>
-        <w:t>Fixed effects (and random effects)</w:t>
+        <w:t>Fixed effects (and random effects</w:t>
+      </w:r>
+      <w:r>
+        <w:rPr>
+          <w:rFonts w:ascii="Arial" w:hAnsi="Arial" w:cs="Arial"/>
+          <w:spacing w:val="27"/>
+          <w:w w:val="101"/>
+        </w:rPr>
+        <w:t>, pooled panel models</w:t>
+      </w:r>
+      <w:r>
+        <w:rPr>
+          <w:rFonts w:ascii="Arial" w:hAnsi="Arial" w:cs="Arial"/>
+          <w:spacing w:val="27"/>
+          <w:w w:val="101"/>
+        </w:rPr>
+        <w:t>)</w:t>
       </w:r>
     </w:p>
     <w:p>
@@ -12173,6 +11868,189 @@
           <w:w w:val="101"/>
         </w:rPr>
       </w:pPr>
+      <w:r>
+        <w:rPr>
+          <w:rFonts w:ascii="Arial" w:hAnsi="Arial" w:cs="Arial"/>
+          <w:spacing w:val="27"/>
+          <w:w w:val="101"/>
+        </w:rPr>
+        <w:t>Structural models</w:t>
+      </w:r>
+    </w:p>
+    <w:p>
+      <w:pPr>
+        <w:pStyle w:val="BodyText"/>
+        <w:numPr>
+          <w:ilvl w:val="0"/>
+          <w:numId w:val="15"/>
+        </w:numPr>
+        <w:ind w:right="1180"/>
+        <w:rPr>
+          <w:rFonts w:ascii="Arial" w:hAnsi="Arial" w:cs="Arial"/>
+          <w:spacing w:val="27"/>
+          <w:w w:val="101"/>
+        </w:rPr>
+      </w:pPr>
+      <w:r>
+        <w:rPr>
+          <w:rFonts w:ascii="Arial" w:hAnsi="Arial" w:cs="Arial"/>
+          <w:spacing w:val="27"/>
+          <w:w w:val="101"/>
+        </w:rPr>
+        <w:t xml:space="preserve">New things in HK (Matrix completion, causal forests, </w:t>
+      </w:r>
+      <w:r>
+        <w:rPr>
+          <w:rFonts w:ascii="Arial" w:hAnsi="Arial" w:cs="Arial"/>
+          <w:spacing w:val="27"/>
+          <w:w w:val="101"/>
+        </w:rPr>
+        <w:t xml:space="preserve">double machine learning, </w:t>
+      </w:r>
+      <w:r>
+        <w:rPr>
+          <w:rFonts w:ascii="Arial" w:hAnsi="Arial" w:cs="Arial"/>
+          <w:spacing w:val="27"/>
+          <w:w w:val="101"/>
+        </w:rPr>
+        <w:t>etc.)</w:t>
+      </w:r>
+    </w:p>
+    <w:p>
+      <w:pPr>
+        <w:pStyle w:val="BodyText"/>
+        <w:numPr>
+          <w:ilvl w:val="0"/>
+          <w:numId w:val="15"/>
+        </w:numPr>
+        <w:ind w:right="1180"/>
+        <w:rPr>
+          <w:rFonts w:ascii="Arial" w:hAnsi="Arial" w:cs="Arial"/>
+          <w:spacing w:val="27"/>
+          <w:w w:val="101"/>
+        </w:rPr>
+      </w:pPr>
+      <w:r>
+        <w:rPr>
+          <w:rFonts w:ascii="Arial" w:hAnsi="Arial" w:cs="Arial"/>
+          <w:spacing w:val="27"/>
+          <w:w w:val="101"/>
+        </w:rPr>
+        <w:t>Box-Cox models</w:t>
+      </w:r>
+    </w:p>
+    <w:p>
+      <w:pPr>
+        <w:pStyle w:val="BodyText"/>
+        <w:numPr>
+          <w:ilvl w:val="0"/>
+          <w:numId w:val="15"/>
+        </w:numPr>
+        <w:ind w:right="1180"/>
+        <w:rPr>
+          <w:rFonts w:ascii="Arial" w:hAnsi="Arial" w:cs="Arial"/>
+          <w:spacing w:val="27"/>
+          <w:w w:val="101"/>
+        </w:rPr>
+      </w:pPr>
+      <w:r>
+        <w:rPr>
+          <w:rFonts w:ascii="Arial" w:hAnsi="Arial" w:cs="Arial"/>
+          <w:spacing w:val="27"/>
+          <w:w w:val="101"/>
+        </w:rPr>
+        <w:t>Design effects</w:t>
+      </w:r>
+    </w:p>
+    <w:p>
+      <w:pPr>
+        <w:pStyle w:val="BodyText"/>
+        <w:numPr>
+          <w:ilvl w:val="0"/>
+          <w:numId w:val="15"/>
+        </w:numPr>
+        <w:ind w:right="1180"/>
+        <w:rPr>
+          <w:rFonts w:ascii="Arial" w:hAnsi="Arial" w:cs="Arial"/>
+          <w:spacing w:val="27"/>
+          <w:w w:val="101"/>
+        </w:rPr>
+      </w:pPr>
+      <w:r>
+        <w:t>Numerical integration and classical simulation-based inference</w:t>
+      </w:r>
+    </w:p>
+    <w:p>
+      <w:pPr>
+        <w:pStyle w:val="BodyText"/>
+        <w:numPr>
+          <w:ilvl w:val="0"/>
+          <w:numId w:val="15"/>
+        </w:numPr>
+        <w:ind w:right="1180"/>
+        <w:rPr>
+          <w:rFonts w:ascii="Arial" w:hAnsi="Arial" w:cs="Arial"/>
+          <w:spacing w:val="27"/>
+          <w:w w:val="101"/>
+        </w:rPr>
+      </w:pPr>
+      <w:r>
+        <w:t>Bayesian MCMC (empirical Bayes)</w:t>
+      </w:r>
+    </w:p>
+    <w:p>
+      <w:pPr>
+        <w:pStyle w:val="BodyText"/>
+        <w:numPr>
+          <w:ilvl w:val="0"/>
+          <w:numId w:val="15"/>
+        </w:numPr>
+        <w:ind w:right="1180"/>
+        <w:rPr>
+          <w:rFonts w:ascii="Arial" w:hAnsi="Arial" w:cs="Arial"/>
+          <w:spacing w:val="27"/>
+          <w:w w:val="101"/>
+        </w:rPr>
+      </w:pPr>
+      <w:r>
+        <w:t xml:space="preserve">Finite mixtures models </w:t>
+      </w:r>
+    </w:p>
+    <w:p>
+      <w:pPr>
+        <w:pStyle w:val="BodyText"/>
+        <w:numPr>
+          <w:ilvl w:val="0"/>
+          <w:numId w:val="15"/>
+        </w:numPr>
+        <w:ind w:right="1180"/>
+        <w:rPr>
+          <w:rFonts w:ascii="Arial" w:hAnsi="Arial" w:cs="Arial"/>
+          <w:spacing w:val="27"/>
+          <w:w w:val="101"/>
+        </w:rPr>
+      </w:pPr>
+      <w:r>
+        <w:t>Copulas</w:t>
+      </w:r>
+    </w:p>
+    <w:p>
+      <w:pPr>
+        <w:pStyle w:val="BodyText"/>
+        <w:numPr>
+          <w:ilvl w:val="0"/>
+          <w:numId w:val="15"/>
+        </w:numPr>
+        <w:ind w:right="1180"/>
+        <w:rPr>
+          <w:rFonts w:ascii="Arial" w:hAnsi="Arial" w:cs="Arial"/>
+          <w:spacing w:val="27"/>
+          <w:w w:val="101"/>
+        </w:rPr>
+      </w:pPr>
+      <w:r>
+        <w:t xml:space="preserve">Flexcode – univariate regressions baked into machine learning? </w:t>
+      </w:r>
     </w:p>
     <w:sectPr>
       <w:headerReference w:type="default" r:id="rId28"/>

</xml_diff>